<commit_message>
Testing V3.0.0 - Minor doc cleanup
</commit_message>
<xml_diff>
--- a/Error Tracking/Testing V3.0.0/Testing V3.0.0-Merging.docx
+++ b/Error Tracking/Testing V3.0.0/Testing V3.0.0-Merging.docx
@@ -7,7 +7,12 @@
         <w:pStyle w:val="Heading2"/>
       </w:pPr>
       <w:r>
-        <w:t>Testing Items:</w:t>
+        <w:t>Things to Test</w:t>
+      </w:r>
+      <w:bookmarkStart w:id="0" w:name="_GoBack"/>
+      <w:bookmarkEnd w:id="0"/>
+      <w:r>
+        <w:t>:</w:t>
       </w:r>
     </w:p>
     <w:p>
@@ -3116,19 +3121,7 @@
       </w:r>
     </w:p>
     <w:p>
-      <w:r>
-        <w:br w:type="page"/>
-      </w:r>
-    </w:p>
-    <w:p/>
-    <w:p>
-      <w:pPr>
-        <w:pStyle w:val="ListParagraph"/>
-        <w:ind w:left="1440"/>
-        <w:rPr>
-          <w:b/>
-          <w:u w:val="single"/>
-        </w:rPr>
+      <w:pPr>
         <w:sectPr>
           <w:headerReference w:type="default" r:id="rId10"/>
           <w:footerReference w:type="default" r:id="rId11"/>
@@ -3141,10 +3134,16 @@
       </w:pPr>
     </w:p>
     <w:p>
+      <w:r>
+        <w:br w:type="page"/>
+      </w:r>
+    </w:p>
+    <w:p>
       <w:pPr>
         <w:pStyle w:val="Heading2"/>
       </w:pPr>
       <w:r>
+        <w:lastRenderedPageBreak/>
         <w:t>NOTES</w:t>
       </w:r>
       <w:r>
@@ -3515,6 +3514,11 @@
       <w:r>
         <w:t>It pulls up dates that have 0$ of trade ins. Confirm if it pulls for any date that sales were done and adds up that way.</w:t>
       </w:r>
+    </w:p>
+    <w:p>
+      <w:pPr>
+        <w:pStyle w:val="ListParagraph"/>
+      </w:pPr>
     </w:p>
     <w:p>
       <w:pPr>
@@ -4194,8 +4198,6 @@
       <w:r>
         <w:t>Trade-ins – Quantity, Cost, and Price</w:t>
       </w:r>
-      <w:bookmarkStart w:id="0" w:name="_GoBack"/>
-      <w:bookmarkEnd w:id="0"/>
     </w:p>
     <w:p>
       <w:pPr>
@@ -4339,7 +4341,7 @@
           <w:rPr>
             <w:noProof/>
           </w:rPr>
-          <w:t>4</w:t>
+          <w:t>2</w:t>
         </w:r>
         <w:r>
           <w:rPr>
@@ -4392,7 +4394,7 @@
           <w:rPr>
             <w:noProof/>
           </w:rPr>
-          <w:t>6</w:t>
+          <w:t>8</w:t>
         </w:r>
         <w:r>
           <w:rPr>
@@ -5840,7 +5842,7 @@
 </file>
 
 <file path=customXml/itemProps1.xml><?xml version="1.0" encoding="utf-8"?>
-<ds:datastoreItem xmlns:ds="http://schemas.openxmlformats.org/officeDocument/2006/customXml" ds:itemID="{95273965-9BD1-4B65-ADAD-E24066436A15}">
+<ds:datastoreItem xmlns:ds="http://schemas.openxmlformats.org/officeDocument/2006/customXml" ds:itemID="{DA3693D6-49D9-46BE-91EF-07F69CB8780E}">
   <ds:schemaRefs>
     <ds:schemaRef ds:uri="http://schemas.openxmlformats.org/officeDocument/2006/bibliography"/>
   </ds:schemaRefs>

</xml_diff>

<commit_message>
Testing V3.0.0 - Updated
Updated the Testing V3.0.0-Merging doc to include what I have done on the TODO list and added my thoughts on a couple items
</commit_message>
<xml_diff>
--- a/Error Tracking/Testing V3.0.0/Testing V3.0.0-Merging.docx
+++ b/Error Tracking/Testing V3.0.0/Testing V3.0.0-Merging.docx
@@ -9,8 +9,6 @@
       <w:r>
         <w:t>Things to Test</w:t>
       </w:r>
-      <w:bookmarkStart w:id="0" w:name="_GoBack"/>
-      <w:bookmarkEnd w:id="0"/>
       <w:r>
         <w:t>:</w:t>
       </w:r>
@@ -4134,8 +4132,14 @@
           <w:ilvl w:val="1"/>
           <w:numId w:val="4"/>
         </w:numPr>
-      </w:pPr>
-      <w:r>
+        <w:rPr>
+          <w:color w:val="00B050"/>
+        </w:rPr>
+      </w:pPr>
+      <w:r>
+        <w:rPr>
+          <w:color w:val="00B050"/>
+        </w:rPr>
         <w:t>Inventory Add New – Quantity</w:t>
       </w:r>
     </w:p>
@@ -4146,10 +4150,30 @@
           <w:ilvl w:val="1"/>
           <w:numId w:val="4"/>
         </w:numPr>
-      </w:pPr>
-      <w:r>
+        <w:rPr>
+          <w:color w:val="FF0000"/>
+        </w:rPr>
+      </w:pPr>
+      <w:r>
+        <w:rPr>
+          <w:color w:val="FF0000"/>
+        </w:rPr>
         <w:t>Purchase Cart – Cost textbox</w:t>
       </w:r>
+      <w:r>
+        <w:rPr>
+          <w:color w:val="FF0000"/>
+        </w:rPr>
+        <w:t xml:space="preserve"> **</w:t>
+      </w:r>
+      <w:proofErr w:type="spellStart"/>
+      <w:r>
+        <w:rPr>
+          <w:color w:val="FF0000"/>
+        </w:rPr>
+        <w:t>BoundField</w:t>
+      </w:r>
+      <w:proofErr w:type="spellEnd"/>
     </w:p>
     <w:p>
       <w:pPr>
@@ -4158,8 +4182,14 @@
           <w:ilvl w:val="1"/>
           <w:numId w:val="4"/>
         </w:numPr>
-      </w:pPr>
-      <w:r>
+        <w:rPr>
+          <w:color w:val="00B050"/>
+        </w:rPr>
+      </w:pPr>
+      <w:r>
+        <w:rPr>
+          <w:color w:val="00B050"/>
+        </w:rPr>
         <w:t>Purchase Checkout – Cheque Number</w:t>
       </w:r>
     </w:p>
@@ -4170,10 +4200,30 @@
           <w:ilvl w:val="1"/>
           <w:numId w:val="4"/>
         </w:numPr>
-      </w:pPr>
-      <w:r>
+        <w:rPr>
+          <w:color w:val="FF0000"/>
+        </w:rPr>
+      </w:pPr>
+      <w:r>
+        <w:rPr>
+          <w:color w:val="FF0000"/>
+        </w:rPr>
         <w:t>Sales Cart – Discount box</w:t>
       </w:r>
+      <w:r>
+        <w:rPr>
+          <w:color w:val="FF0000"/>
+        </w:rPr>
+        <w:t xml:space="preserve"> **</w:t>
+      </w:r>
+      <w:proofErr w:type="spellStart"/>
+      <w:r>
+        <w:rPr>
+          <w:color w:val="FF0000"/>
+        </w:rPr>
+        <w:t>BoundField</w:t>
+      </w:r>
+      <w:proofErr w:type="spellEnd"/>
     </w:p>
     <w:p>
       <w:pPr>
@@ -4182,8 +4232,14 @@
           <w:ilvl w:val="1"/>
           <w:numId w:val="4"/>
         </w:numPr>
-      </w:pPr>
-      <w:r>
+        <w:rPr>
+          <w:color w:val="00B050"/>
+        </w:rPr>
+      </w:pPr>
+      <w:r>
+        <w:rPr>
+          <w:color w:val="00B050"/>
+        </w:rPr>
         <w:t>Sales Cart – Shipping amount</w:t>
       </w:r>
     </w:p>
@@ -4194,8 +4250,14 @@
           <w:ilvl w:val="1"/>
           <w:numId w:val="4"/>
         </w:numPr>
-      </w:pPr>
-      <w:r>
+        <w:rPr>
+          <w:color w:val="00B050"/>
+        </w:rPr>
+      </w:pPr>
+      <w:r>
+        <w:rPr>
+          <w:color w:val="00B050"/>
+        </w:rPr>
         <w:t>Trade-ins – Quantity, Cost, and Price</w:t>
       </w:r>
     </w:p>
@@ -4206,8 +4268,14 @@
           <w:ilvl w:val="0"/>
           <w:numId w:val="4"/>
         </w:numPr>
-      </w:pPr>
-      <w:r>
+        <w:rPr>
+          <w:color w:val="00B050"/>
+        </w:rPr>
+      </w:pPr>
+      <w:r>
+        <w:rPr>
+          <w:color w:val="00B050"/>
+        </w:rPr>
         <w:t>Update the item exports on the settings page to use the current methods</w:t>
       </w:r>
     </w:p>
@@ -4218,8 +4286,14 @@
           <w:ilvl w:val="0"/>
           <w:numId w:val="4"/>
         </w:numPr>
-      </w:pPr>
-      <w:r>
+        <w:rPr>
+          <w:color w:val="00B050"/>
+        </w:rPr>
+      </w:pPr>
+      <w:r>
+        <w:rPr>
+          <w:color w:val="00B050"/>
+        </w:rPr>
         <w:t>Update the export invoice to include the last invoice</w:t>
       </w:r>
     </w:p>
@@ -4230,20 +4304,44 @@
           <w:ilvl w:val="0"/>
           <w:numId w:val="4"/>
         </w:numPr>
-      </w:pPr>
-      <w:r>
+        <w:rPr>
+          <w:color w:val="FF0000"/>
+        </w:rPr>
+      </w:pPr>
+      <w:r>
+        <w:rPr>
+          <w:color w:val="FF0000"/>
+        </w:rPr>
         <w:t>Find out why HST and QST are causing issues and resolve</w:t>
       </w:r>
-    </w:p>
-    <w:p>
-      <w:pPr>
-        <w:pStyle w:val="ListParagraph"/>
-        <w:numPr>
-          <w:ilvl w:val="0"/>
+      <w:r>
+        <w:rPr>
+          <w:color w:val="FF0000"/>
+        </w:rPr>
+        <w:t xml:space="preserve"> </w:t>
+      </w:r>
+    </w:p>
+    <w:p>
+      <w:pPr>
+        <w:pStyle w:val="ListParagraph"/>
+        <w:numPr>
+          <w:ilvl w:val="1"/>
           <w:numId w:val="4"/>
         </w:numPr>
       </w:pPr>
       <w:r>
+        <w:t xml:space="preserve">The remove PST button is hardcoded to say Remove PST. There is a note in the code mentioning that we need a way to get the tax name. I think that this can be done in the Sales code cleanup. </w:t>
+      </w:r>
+    </w:p>
+    <w:p>
+      <w:pPr>
+        <w:pStyle w:val="ListParagraph"/>
+        <w:numPr>
+          <w:ilvl w:val="0"/>
+          <w:numId w:val="4"/>
+        </w:numPr>
+      </w:pPr>
+      <w:r>
         <w:t>Invoice search so that the date is considered if it is not the current date and there is nothing in the search criteria textbox</w:t>
       </w:r>
     </w:p>
@@ -4251,24 +4349,82 @@
       <w:pPr>
         <w:pStyle w:val="ListParagraph"/>
         <w:numPr>
-          <w:ilvl w:val="0"/>
+          <w:ilvl w:val="1"/>
           <w:numId w:val="4"/>
         </w:numPr>
       </w:pPr>
       <w:r>
+        <w:t xml:space="preserve">Currently searches based on </w:t>
+      </w:r>
+      <w:proofErr w:type="spellStart"/>
+      <w:r>
+        <w:t>startDate</w:t>
+      </w:r>
+      <w:proofErr w:type="spellEnd"/>
+      <w:r>
+        <w:t xml:space="preserve">, </w:t>
+      </w:r>
+      <w:proofErr w:type="spellStart"/>
+      <w:r>
+        <w:t>endDate</w:t>
+      </w:r>
+      <w:proofErr w:type="spellEnd"/>
+      <w:r>
+        <w:t xml:space="preserve">, </w:t>
+      </w:r>
+      <w:proofErr w:type="spellStart"/>
+      <w:r>
+        <w:t>txtInvoiceNum</w:t>
+      </w:r>
+      <w:proofErr w:type="spellEnd"/>
+      <w:r>
+        <w:t>, and the selected location. Returns everything between the dates, even if you only want just the one invoice returned.</w:t>
+      </w:r>
+    </w:p>
+    <w:p>
+      <w:pPr>
+        <w:pStyle w:val="ListParagraph"/>
+        <w:numPr>
+          <w:ilvl w:val="1"/>
+          <w:numId w:val="4"/>
+        </w:numPr>
+      </w:pPr>
+      <w:r>
+        <w:t xml:space="preserve">Example: I search for the invoice </w:t>
+      </w:r>
+      <w:proofErr w:type="spellStart"/>
+      <w:r>
+        <w:t>num</w:t>
+      </w:r>
+      <w:proofErr w:type="spellEnd"/>
+      <w:r>
+        <w:t xml:space="preserve"> 1230 which happened on 2-16-18. The search returns that invoice and any that were done on the day of the search.</w:t>
+      </w:r>
+    </w:p>
+    <w:p>
+      <w:pPr>
+        <w:pStyle w:val="ListParagraph"/>
+        <w:numPr>
+          <w:ilvl w:val="1"/>
+          <w:numId w:val="4"/>
+        </w:numPr>
+      </w:pPr>
+      <w:r>
+        <w:t>I’m not sure if this even needs to be worked on</w:t>
+      </w:r>
+      <w:bookmarkStart w:id="0" w:name="_GoBack"/>
+      <w:bookmarkEnd w:id="0"/>
+    </w:p>
+    <w:p>
+      <w:pPr>
+        <w:pStyle w:val="ListParagraph"/>
+        <w:numPr>
+          <w:ilvl w:val="0"/>
+          <w:numId w:val="4"/>
+        </w:numPr>
+      </w:pPr>
+      <w:r>
         <w:t>Repeat 5 for the returns invoice search</w:t>
-      </w:r>
-    </w:p>
-    <w:p>
-      <w:pPr>
-        <w:pStyle w:val="ListParagraph"/>
-        <w:numPr>
-          <w:ilvl w:val="0"/>
-          <w:numId w:val="4"/>
-        </w:numPr>
-      </w:pPr>
-      <w:r>
-        <w:t>Prevent the date for taxes being wiped out after updating a tax</w:t>
       </w:r>
     </w:p>
     <w:sectPr>
@@ -4341,7 +4497,7 @@
           <w:rPr>
             <w:noProof/>
           </w:rPr>
-          <w:t>2</w:t>
+          <w:t>4</w:t>
         </w:r>
         <w:r>
           <w:rPr>
@@ -4394,7 +4550,7 @@
           <w:rPr>
             <w:noProof/>
           </w:rPr>
-          <w:t>8</w:t>
+          <w:t>7</w:t>
         </w:r>
         <w:r>
           <w:rPr>
@@ -5842,7 +5998,7 @@
 </file>
 
 <file path=customXml/itemProps1.xml><?xml version="1.0" encoding="utf-8"?>
-<ds:datastoreItem xmlns:ds="http://schemas.openxmlformats.org/officeDocument/2006/customXml" ds:itemID="{DA3693D6-49D9-46BE-91EF-07F69CB8780E}">
+<ds:datastoreItem xmlns:ds="http://schemas.openxmlformats.org/officeDocument/2006/customXml" ds:itemID="{61D9A509-C10B-4A66-95D7-7C1C16B143EF}">
   <ds:schemaRefs>
     <ds:schemaRef ds:uri="http://schemas.openxmlformats.org/officeDocument/2006/bibliography"/>
   </ds:schemaRefs>

</xml_diff>